<commit_message>
documento caricato su github
</commit_message>
<xml_diff>
--- a/Casi d’uso “GameHub”.docx
+++ b/Casi d’uso “GameHub”.docx
@@ -1,32 +1,31 @@
 
 <file path=word/document.xml><?xml version="1.0" encoding="utf-8"?>
-<w:document xmlns:mc="http://schemas.openxmlformats.org/markup-compatibility/2006" xmlns:o="urn:schemas-microsoft-com:office:office" xmlns:r="http://schemas.openxmlformats.org/officeDocument/2006/relationships" xmlns:m="http://schemas.openxmlformats.org/officeDocument/2006/math" xmlns:v="urn:schemas-microsoft-com:vml" xmlns:wp="http://schemas.openxmlformats.org/drawingml/2006/wordprocessingDrawing" xmlns:w10="urn:schemas-microsoft-com:office:word" xmlns:w="http://schemas.openxmlformats.org/wordprocessingml/2006/main" xmlns:wne="http://schemas.microsoft.com/office/word/2006/wordml" xmlns:sl="http://schemas.openxmlformats.org/schemaLibrary/2006/main" xmlns:a="http://schemas.openxmlformats.org/drawingml/2006/main" xmlns:pic="http://schemas.openxmlformats.org/drawingml/2006/picture" xmlns:c="http://schemas.openxmlformats.org/drawingml/2006/chart" xmlns:lc="http://schemas.openxmlformats.org/drawingml/2006/lockedCanvas" xmlns:dgm="http://schemas.openxmlformats.org/drawingml/2006/diagram" xmlns:wps="http://schemas.microsoft.com/office/word/2010/wordprocessingShape" xmlns:wpg="http://schemas.microsoft.com/office/word/2010/wordprocessingGroup" xmlns:w14="http://schemas.microsoft.com/office/word/2010/wordml" xmlns:w15="http://schemas.microsoft.com/office/word/2012/wordml">
+<w:document xmlns:o="urn:schemas-microsoft-com:office:office" xmlns:r="http://schemas.openxmlformats.org/officeDocument/2006/relationships" xmlns:v="urn:schemas-microsoft-com:vml" xmlns:w="http://schemas.openxmlformats.org/wordprocessingml/2006/main" xmlns:w10="urn:schemas-microsoft-com:office:word" xmlns:wp="http://schemas.openxmlformats.org/drawingml/2006/wordprocessingDrawing" xmlns:wps="http://schemas.microsoft.com/office/word/2010/wordprocessingShape" xmlns:wpg="http://schemas.microsoft.com/office/word/2010/wordprocessingGroup" xmlns:mc="http://schemas.openxmlformats.org/markup-compatibility/2006" xmlns:wp14="http://schemas.microsoft.com/office/word/2010/wordprocessingDrawing" xmlns:w14="http://schemas.microsoft.com/office/word/2010/wordml" xmlns:w15="http://schemas.microsoft.com/office/word/2012/wordml" mc:Ignorable="w14 wp14 w15">
   <w:body>
     <w:p>
       <w:pPr>
+        <w:pStyle w:val="Normal1"/>
         <w:jc w:val="center"/>
         <w:rPr/>
       </w:pPr>
       <w:r>
-        <w:rPr>
-          <w:rtl w:val="0"/>
-        </w:rPr>
-        <w:t xml:space="preserve">Casi d’uso "Game Hub"</w:t>
-      </w:r>
-    </w:p>
-    <w:p>
-      <w:pPr>
+        <w:rPr/>
+        <w:t>Casi d’uso "Game Hub"</w:t>
+      </w:r>
+    </w:p>
+    <w:p>
+      <w:pPr>
+        <w:pStyle w:val="Normal1"/>
         <w:jc w:val="center"/>
         <w:rPr/>
       </w:pPr>
       <w:r>
-        <w:rPr>
-          <w:rtl w:val="0"/>
-        </w:rPr>
-      </w:r>
-    </w:p>
-    <w:p>
-      <w:pPr>
+        <w:rPr/>
+      </w:r>
+    </w:p>
+    <w:p>
+      <w:pPr>
+        <w:pStyle w:val="Normal1"/>
         <w:numPr>
           <w:ilvl w:val="0"/>
           <w:numId w:val="1"/>
@@ -38,14 +37,13 @@
         </w:rPr>
       </w:pPr>
       <w:r>
-        <w:rPr>
-          <w:rtl w:val="0"/>
-        </w:rPr>
-        <w:t xml:space="preserve">l’utente accede al sito</w:t>
-      </w:r>
-    </w:p>
-    <w:p>
-      <w:pPr>
+        <w:rPr/>
+        <w:t>l’utente accede al sito</w:t>
+      </w:r>
+    </w:p>
+    <w:p>
+      <w:pPr>
+        <w:pStyle w:val="Normal1"/>
         <w:numPr>
           <w:ilvl w:val="0"/>
           <w:numId w:val="1"/>
@@ -57,14 +55,13 @@
         </w:rPr>
       </w:pPr>
       <w:r>
-        <w:rPr>
-          <w:rtl w:val="0"/>
-        </w:rPr>
-        <w:t xml:space="preserve">L’utente effettua il login</w:t>
-      </w:r>
-    </w:p>
-    <w:p>
-      <w:pPr>
+        <w:rPr/>
+        <w:t>L’utente effettua il login</w:t>
+      </w:r>
+    </w:p>
+    <w:p>
+      <w:pPr>
+        <w:pStyle w:val="Normal1"/>
         <w:numPr>
           <w:ilvl w:val="0"/>
           <w:numId w:val="1"/>
@@ -76,14 +73,13 @@
         </w:rPr>
       </w:pPr>
       <w:r>
-        <w:rPr>
-          <w:rtl w:val="0"/>
-        </w:rPr>
-        <w:t xml:space="preserve">viene mostrata la pagina personale dell’utente contenente (a)la lista dei propri giochi, (b) la lista dei giocatori seguiti, (c) il tasto per la ricerca di un nuovo giocatore</w:t>
-      </w:r>
-    </w:p>
-    <w:p>
-      <w:pPr>
+        <w:rPr/>
+        <w:t>viene mostrata la pagina personale dell’utente contenente (a)la lista dei propri giochi, (b) la lista dei giocatori seguiti, (c) il tasto per la ricerca di un nuovo giocatore</w:t>
+      </w:r>
+    </w:p>
+    <w:p>
+      <w:pPr>
+        <w:pStyle w:val="Normal1"/>
         <w:numPr>
           <w:ilvl w:val="0"/>
           <w:numId w:val="1"/>
@@ -95,14 +91,13 @@
         </w:rPr>
       </w:pPr>
       <w:r>
-        <w:rPr>
-          <w:rtl w:val="0"/>
-        </w:rPr>
-        <w:t xml:space="preserve">l’utente può eseguire tre operazioni: (5) esplorazione dei propri giochi, (6)visualizzazione di un utente salvato tra gli amici, (7) ricerca di un nuovo utente, (8) aggiornamento lista giochi</w:t>
-      </w:r>
-    </w:p>
-    <w:p>
-      <w:pPr>
+        <w:rPr/>
+        <w:t>l’utente può eseguire tre operazioni: (5) esplorazione dei propri giochi, (6)visualizzazione di un utente salvato tra gli amici, (7) ricerca di un nuovo utente, (8) aggiornamento lista giochi</w:t>
+      </w:r>
+    </w:p>
+    <w:p>
+      <w:pPr>
+        <w:pStyle w:val="Normal1"/>
         <w:numPr>
           <w:ilvl w:val="0"/>
           <w:numId w:val="1"/>
@@ -114,14 +109,13 @@
         </w:rPr>
       </w:pPr>
       <w:r>
-        <w:rPr>
-          <w:rtl w:val="0"/>
-        </w:rPr>
-        <w:t xml:space="preserve">selezionando un gioco dalla lista l’utente viene rimandato alla pagina Steam del gioco in esame</w:t>
-      </w:r>
-    </w:p>
-    <w:p>
-      <w:pPr>
+        <w:rPr/>
+        <w:t>selezionando un gioco dalla lista l’utente viene rimandato alla pagina Steam del gioco in esame</w:t>
+      </w:r>
+    </w:p>
+    <w:p>
+      <w:pPr>
+        <w:pStyle w:val="Normal1"/>
         <w:numPr>
           <w:ilvl w:val="0"/>
           <w:numId w:val="1"/>
@@ -133,14 +127,13 @@
         </w:rPr>
       </w:pPr>
       <w:r>
-        <w:rPr>
-          <w:rtl w:val="0"/>
-        </w:rPr>
-        <w:t xml:space="preserve">selezionando un amico viene visualizzato il profilo del giocatore selezionato contenente: (5) la lista dei giochi, (8) il tasto confronta, (9)il tasto “segui”</w:t>
-      </w:r>
-    </w:p>
-    <w:p>
-      <w:pPr>
+        <w:rPr/>
+        <w:t>selezionando un amico viene visualizzato il profilo del giocatore selezionato contenente: (5) la lista dei giochi, (8) il tasto confronta, (9)il tasto “segui”</w:t>
+      </w:r>
+    </w:p>
+    <w:p>
+      <w:pPr>
+        <w:pStyle w:val="Normal1"/>
         <w:numPr>
           <w:ilvl w:val="0"/>
           <w:numId w:val="1"/>
@@ -152,14 +145,13 @@
         </w:rPr>
       </w:pPr>
       <w:r>
-        <w:rPr>
-          <w:rtl w:val="0"/>
-        </w:rPr>
-        <w:t xml:space="preserve">l’utente può ricercare un altro giocatore tramite un nome, se il giocatore esiste viene reindirizzato sul profilo del giocatore (6)</w:t>
-      </w:r>
-    </w:p>
-    <w:p>
-      <w:pPr>
+        <w:rPr/>
+        <w:t>l’utente può ricercare un altro giocatore tramite un nome, se il giocatore esiste viene reindirizzato sul profilo del giocatore (6)</w:t>
+      </w:r>
+    </w:p>
+    <w:p>
+      <w:pPr>
+        <w:pStyle w:val="Normal1"/>
         <w:numPr>
           <w:ilvl w:val="0"/>
           <w:numId w:val="1"/>
@@ -171,14 +163,13 @@
         </w:rPr>
       </w:pPr>
       <w:r>
-        <w:rPr>
-          <w:rtl w:val="0"/>
-        </w:rPr>
-        <w:t xml:space="preserve">l’utente può confrontare il proprio profilo con quello del giocatore selezionato e viene mostrata la pagina dei giochi in comune</w:t>
-      </w:r>
-    </w:p>
-    <w:p>
-      <w:pPr>
+        <w:rPr/>
+        <w:t>l’utente può confrontare il proprio profilo con quello del giocatore selezionato e viene mostrata la pagina dei giochi in comune</w:t>
+      </w:r>
+    </w:p>
+    <w:p>
+      <w:pPr>
+        <w:pStyle w:val="Normal1"/>
         <w:numPr>
           <w:ilvl w:val="0"/>
           <w:numId w:val="1"/>
@@ -190,83 +181,76 @@
         </w:rPr>
       </w:pPr>
       <w:r>
-        <w:rPr>
-          <w:rtl w:val="0"/>
-        </w:rPr>
+        <w:rPr/>
         <w:t xml:space="preserve">tramite il tasto “segui” il giocatore viene salvato in una lista specifica. </w:t>
       </w:r>
     </w:p>
     <w:p>
       <w:pPr>
-        <w:jc w:val="left"/>
-        <w:rPr/>
-      </w:pPr>
-      <w:r>
-        <w:rPr>
-          <w:rtl w:val="0"/>
-        </w:rPr>
-      </w:r>
-    </w:p>
-    <w:p>
-      <w:pPr>
-        <w:jc w:val="left"/>
-        <w:rPr/>
-      </w:pPr>
-      <w:r>
-        <w:rPr>
-          <w:rtl w:val="0"/>
-        </w:rPr>
-      </w:r>
-    </w:p>
-    <w:p>
-      <w:pPr>
-        <w:jc w:val="left"/>
-        <w:rPr/>
-      </w:pPr>
-      <w:r>
-        <w:rPr>
-          <w:rtl w:val="0"/>
-        </w:rPr>
+        <w:pStyle w:val="Normal1"/>
+        <w:jc w:val="left"/>
+        <w:rPr/>
+      </w:pPr>
+      <w:r>
+        <w:rPr/>
+      </w:r>
+    </w:p>
+    <w:p>
+      <w:pPr>
+        <w:pStyle w:val="Normal1"/>
+        <w:jc w:val="left"/>
+        <w:rPr/>
+      </w:pPr>
+      <w:r>
+        <w:rPr/>
+      </w:r>
+    </w:p>
+    <w:p>
+      <w:pPr>
+        <w:pStyle w:val="Normal1"/>
+        <w:jc w:val="left"/>
+        <w:rPr/>
+      </w:pPr>
+      <w:r>
+        <w:rPr/>
         <w:t xml:space="preserve">cose da modificare: caso d’uso registrazione, cancellazione, giochi in locale </w:t>
       </w:r>
     </w:p>
     <w:p>
       <w:pPr>
-        <w:jc w:val="left"/>
-        <w:rPr/>
-      </w:pPr>
-      <w:r>
-        <w:rPr>
-          <w:rtl w:val="0"/>
-        </w:rPr>
-      </w:r>
-    </w:p>
-    <w:p>
-      <w:pPr>
-        <w:jc w:val="left"/>
-        <w:rPr/>
-      </w:pPr>
-      <w:r>
-        <w:rPr>
-          <w:rtl w:val="0"/>
-        </w:rPr>
-        <w:t xml:space="preserve">Quali azioni sulla base di dati vengono effettuate (fino ad ora):</w:t>
-      </w:r>
-    </w:p>
-    <w:p>
-      <w:pPr>
-        <w:jc w:val="left"/>
-        <w:rPr/>
-      </w:pPr>
-      <w:r>
-        <w:rPr>
-          <w:rtl w:val="0"/>
-        </w:rPr>
-        <w:t xml:space="preserve">Create:</w:t>
-      </w:r>
-    </w:p>
-    <w:p>
-      <w:pPr>
+        <w:pStyle w:val="Normal1"/>
+        <w:jc w:val="left"/>
+        <w:rPr/>
+      </w:pPr>
+      <w:r>
+        <w:rPr/>
+      </w:r>
+    </w:p>
+    <w:p>
+      <w:pPr>
+        <w:pStyle w:val="Normal1"/>
+        <w:jc w:val="left"/>
+        <w:rPr/>
+      </w:pPr>
+      <w:r>
+        <w:rPr/>
+        <w:t>Quali azioni sulla base di dati vengono effettuate (fino ad ora):</w:t>
+      </w:r>
+    </w:p>
+    <w:p>
+      <w:pPr>
+        <w:pStyle w:val="Normal1"/>
+        <w:jc w:val="left"/>
+        <w:rPr/>
+      </w:pPr>
+      <w:r>
+        <w:rPr/>
+        <w:t>Create:</w:t>
+      </w:r>
+    </w:p>
+    <w:p>
+      <w:pPr>
+        <w:pStyle w:val="Normal1"/>
         <w:numPr>
           <w:ilvl w:val="0"/>
           <w:numId w:val="4"/>
@@ -278,14 +262,13 @@
         </w:rPr>
       </w:pPr>
       <w:r>
-        <w:rPr>
-          <w:rtl w:val="0"/>
-        </w:rPr>
-        <w:t xml:space="preserve">registrazione utente</w:t>
-      </w:r>
-    </w:p>
-    <w:p>
-      <w:pPr>
+        <w:rPr/>
+        <w:t>registrazione utente</w:t>
+      </w:r>
+    </w:p>
+    <w:p>
+      <w:pPr>
+        <w:pStyle w:val="Normal1"/>
         <w:numPr>
           <w:ilvl w:val="0"/>
           <w:numId w:val="4"/>
@@ -297,14 +280,13 @@
         </w:rPr>
       </w:pPr>
       <w:r>
-        <w:rPr>
-          <w:rtl w:val="0"/>
-        </w:rPr>
+        <w:rPr/>
         <w:t xml:space="preserve">aggiunta gioco in memoria </w:t>
       </w:r>
     </w:p>
     <w:p>
       <w:pPr>
+        <w:pStyle w:val="Normal1"/>
         <w:numPr>
           <w:ilvl w:val="0"/>
           <w:numId w:val="4"/>
@@ -316,37 +298,34 @@
         </w:rPr>
       </w:pPr>
       <w:r>
-        <w:rPr>
-          <w:rtl w:val="0"/>
-        </w:rPr>
-        <w:t xml:space="preserve">memorizzazione follow</w:t>
-      </w:r>
-    </w:p>
-    <w:p>
-      <w:pPr>
-        <w:jc w:val="left"/>
-        <w:rPr/>
-      </w:pPr>
-      <w:r>
-        <w:rPr>
-          <w:rtl w:val="0"/>
-        </w:rPr>
-      </w:r>
-    </w:p>
-    <w:p>
-      <w:pPr>
-        <w:jc w:val="left"/>
-        <w:rPr/>
-      </w:pPr>
-      <w:r>
-        <w:rPr>
-          <w:rtl w:val="0"/>
-        </w:rPr>
-        <w:t xml:space="preserve">Retrieve:</w:t>
-      </w:r>
-    </w:p>
-    <w:p>
-      <w:pPr>
+        <w:rPr/>
+        <w:t>memorizzazione follow</w:t>
+      </w:r>
+    </w:p>
+    <w:p>
+      <w:pPr>
+        <w:pStyle w:val="Normal1"/>
+        <w:jc w:val="left"/>
+        <w:rPr/>
+      </w:pPr>
+      <w:r>
+        <w:rPr/>
+      </w:r>
+    </w:p>
+    <w:p>
+      <w:pPr>
+        <w:pStyle w:val="Normal1"/>
+        <w:jc w:val="left"/>
+        <w:rPr/>
+      </w:pPr>
+      <w:r>
+        <w:rPr/>
+        <w:t>Retrieve:</w:t>
+      </w:r>
+    </w:p>
+    <w:p>
+      <w:pPr>
+        <w:pStyle w:val="Normal1"/>
         <w:numPr>
           <w:ilvl w:val="0"/>
           <w:numId w:val="3"/>
@@ -358,14 +337,13 @@
         </w:rPr>
       </w:pPr>
       <w:r>
-        <w:rPr>
-          <w:rtl w:val="0"/>
-        </w:rPr>
-        <w:t xml:space="preserve">visualizzazione utente</w:t>
-      </w:r>
-    </w:p>
-    <w:p>
-      <w:pPr>
+        <w:rPr/>
+        <w:t>visualizzazione utente</w:t>
+      </w:r>
+    </w:p>
+    <w:p>
+      <w:pPr>
+        <w:pStyle w:val="Normal1"/>
         <w:numPr>
           <w:ilvl w:val="0"/>
           <w:numId w:val="3"/>
@@ -377,14 +355,13 @@
         </w:rPr>
       </w:pPr>
       <w:r>
-        <w:rPr>
-          <w:rtl w:val="0"/>
-        </w:rPr>
-        <w:t xml:space="preserve">visualizzazione gioco</w:t>
-      </w:r>
-    </w:p>
-    <w:p>
-      <w:pPr>
+        <w:rPr/>
+        <w:t>visualizzazione gioco</w:t>
+      </w:r>
+    </w:p>
+    <w:p>
+      <w:pPr>
+        <w:pStyle w:val="Normal1"/>
         <w:numPr>
           <w:ilvl w:val="0"/>
           <w:numId w:val="3"/>
@@ -396,37 +373,34 @@
         </w:rPr>
       </w:pPr>
       <w:r>
-        <w:rPr>
-          <w:rtl w:val="0"/>
-        </w:rPr>
-        <w:t xml:space="preserve">visualizzazione lista seguiti</w:t>
-      </w:r>
-    </w:p>
-    <w:p>
-      <w:pPr>
-        <w:jc w:val="left"/>
-        <w:rPr/>
-      </w:pPr>
-      <w:r>
-        <w:rPr>
-          <w:rtl w:val="0"/>
-        </w:rPr>
-      </w:r>
-    </w:p>
-    <w:p>
-      <w:pPr>
-        <w:jc w:val="left"/>
-        <w:rPr/>
-      </w:pPr>
-      <w:r>
-        <w:rPr>
-          <w:rtl w:val="0"/>
-        </w:rPr>
-        <w:t xml:space="preserve">Update:</w:t>
-      </w:r>
-    </w:p>
-    <w:p>
-      <w:pPr>
+        <w:rPr/>
+        <w:t>visualizzazione lista seguiti</w:t>
+      </w:r>
+    </w:p>
+    <w:p>
+      <w:pPr>
+        <w:pStyle w:val="Normal1"/>
+        <w:jc w:val="left"/>
+        <w:rPr/>
+      </w:pPr>
+      <w:r>
+        <w:rPr/>
+      </w:r>
+    </w:p>
+    <w:p>
+      <w:pPr>
+        <w:pStyle w:val="Normal1"/>
+        <w:jc w:val="left"/>
+        <w:rPr/>
+      </w:pPr>
+      <w:r>
+        <w:rPr/>
+        <w:t>Update:</w:t>
+      </w:r>
+    </w:p>
+    <w:p>
+      <w:pPr>
+        <w:pStyle w:val="Normal1"/>
         <w:numPr>
           <w:ilvl w:val="0"/>
           <w:numId w:val="5"/>
@@ -438,37 +412,34 @@
         </w:rPr>
       </w:pPr>
       <w:r>
-        <w:rPr>
-          <w:rtl w:val="0"/>
-        </w:rPr>
-        <w:t xml:space="preserve">aggiornamento info utente</w:t>
-      </w:r>
-    </w:p>
-    <w:p>
-      <w:pPr>
-        <w:jc w:val="left"/>
-        <w:rPr/>
-      </w:pPr>
-      <w:r>
-        <w:rPr>
-          <w:rtl w:val="0"/>
-        </w:rPr>
-      </w:r>
-    </w:p>
-    <w:p>
-      <w:pPr>
-        <w:jc w:val="left"/>
-        <w:rPr/>
-      </w:pPr>
-      <w:r>
-        <w:rPr>
-          <w:rtl w:val="0"/>
-        </w:rPr>
-        <w:t xml:space="preserve">Delete:</w:t>
-      </w:r>
-    </w:p>
-    <w:p>
-      <w:pPr>
+        <w:rPr/>
+        <w:t>aggiornamento info utente</w:t>
+      </w:r>
+    </w:p>
+    <w:p>
+      <w:pPr>
+        <w:pStyle w:val="Normal1"/>
+        <w:jc w:val="left"/>
+        <w:rPr/>
+      </w:pPr>
+      <w:r>
+        <w:rPr/>
+      </w:r>
+    </w:p>
+    <w:p>
+      <w:pPr>
+        <w:pStyle w:val="Normal1"/>
+        <w:jc w:val="left"/>
+        <w:rPr/>
+      </w:pPr>
+      <w:r>
+        <w:rPr/>
+        <w:t>Delete:</w:t>
+      </w:r>
+    </w:p>
+    <w:p>
+      <w:pPr>
+        <w:pStyle w:val="Normal1"/>
         <w:numPr>
           <w:ilvl w:val="0"/>
           <w:numId w:val="6"/>
@@ -480,14 +451,13 @@
         </w:rPr>
       </w:pPr>
       <w:r>
-        <w:rPr>
-          <w:rtl w:val="0"/>
-        </w:rPr>
-        <w:t xml:space="preserve">Cessazione di follow</w:t>
-      </w:r>
-    </w:p>
-    <w:p>
-      <w:pPr>
+        <w:rPr/>
+        <w:t>Cessazione di follow</w:t>
+      </w:r>
+    </w:p>
+    <w:p>
+      <w:pPr>
+        <w:pStyle w:val="Normal1"/>
         <w:numPr>
           <w:ilvl w:val="0"/>
           <w:numId w:val="6"/>
@@ -499,37 +469,34 @@
         </w:rPr>
       </w:pPr>
       <w:r>
-        <w:rPr>
-          <w:rtl w:val="0"/>
-        </w:rPr>
-        <w:t xml:space="preserve">cancellazione utente e tutto a cascata.</w:t>
-      </w:r>
-    </w:p>
-    <w:p>
-      <w:pPr>
-        <w:jc w:val="left"/>
-        <w:rPr/>
-      </w:pPr>
-      <w:r>
-        <w:rPr>
-          <w:rtl w:val="0"/>
-        </w:rPr>
-      </w:r>
-    </w:p>
-    <w:p>
-      <w:pPr>
-        <w:jc w:val="left"/>
-        <w:rPr/>
-      </w:pPr>
-      <w:r>
-        <w:rPr>
-          <w:rtl w:val="0"/>
-        </w:rPr>
-        <w:t xml:space="preserve">Caricamento online:</w:t>
-      </w:r>
-    </w:p>
-    <w:p>
-      <w:pPr>
+        <w:rPr/>
+        <w:t>cancellazione utente e tutto a cascata.</w:t>
+      </w:r>
+    </w:p>
+    <w:p>
+      <w:pPr>
+        <w:pStyle w:val="Normal1"/>
+        <w:jc w:val="left"/>
+        <w:rPr/>
+      </w:pPr>
+      <w:r>
+        <w:rPr/>
+      </w:r>
+    </w:p>
+    <w:p>
+      <w:pPr>
+        <w:pStyle w:val="Normal1"/>
+        <w:jc w:val="left"/>
+        <w:rPr/>
+      </w:pPr>
+      <w:r>
+        <w:rPr/>
+        <w:t>Caricamento online:</w:t>
+      </w:r>
+    </w:p>
+    <w:p>
+      <w:pPr>
+        <w:pStyle w:val="Normal1"/>
         <w:numPr>
           <w:ilvl w:val="0"/>
           <w:numId w:val="2"/>
@@ -541,206 +508,251 @@
         </w:rPr>
       </w:pPr>
       <w:r>
+        <w:rPr/>
+        <w:t xml:space="preserve">caricare su un server </w:t>
+      </w:r>
+      <w:r>
         <w:rPr>
-          <w:rtl w:val="0"/>
+          <w:u w:val="none"/>
         </w:rPr>
-        <w:t xml:space="preserve">caricare su un server </w:t>
-      </w:r>
-    </w:p>
-    <w:p>
-      <w:pPr>
-        <w:jc w:val="left"/>
-        <w:rPr/>
-      </w:pPr>
-      <w:r>
-        <w:rPr>
-          <w:rtl w:val="0"/>
-        </w:rPr>
-      </w:r>
-    </w:p>
-    <w:p>
-      <w:pPr>
-        <w:jc w:val="left"/>
-        <w:rPr/>
-      </w:pPr>
-      <w:r>
-        <w:rPr>
-          <w:rtl w:val="0"/>
-        </w:rPr>
-      </w:r>
-    </w:p>
-    <w:p>
-      <w:pPr>
-        <w:jc w:val="left"/>
-        <w:rPr/>
-      </w:pPr>
-      <w:r>
-        <w:rPr>
-          <w:rtl w:val="0"/>
-        </w:rPr>
-      </w:r>
-    </w:p>
-    <w:p>
-      <w:pPr>
-        <w:jc w:val="left"/>
-        <w:rPr/>
-      </w:pPr>
-      <w:r>
-        <w:rPr>
-          <w:rtl w:val="0"/>
-        </w:rPr>
-      </w:r>
-    </w:p>
-    <w:p>
-      <w:pPr>
-        <w:jc w:val="left"/>
-        <w:rPr/>
-      </w:pPr>
-      <w:r>
-        <w:rPr>
-          <w:rtl w:val="0"/>
-        </w:rPr>
-        <w:t xml:space="preserve">Come gestire il caching dei giochi mai visti dal nostro sistema? (CASO 1)</w:t>
-      </w:r>
-    </w:p>
-    <w:p>
-      <w:pPr>
-        <w:jc w:val="left"/>
-        <w:rPr/>
-      </w:pPr>
-      <w:r>
-        <w:rPr>
-          <w:rtl w:val="0"/>
-        </w:rPr>
+        <w:t>AWS</w:t>
+      </w:r>
+    </w:p>
+    <w:p>
+      <w:pPr>
+        <w:pStyle w:val="Normal1"/>
+        <w:jc w:val="left"/>
+        <w:rPr/>
+      </w:pPr>
+      <w:r>
+        <w:rPr/>
+      </w:r>
+    </w:p>
+    <w:p>
+      <w:pPr>
+        <w:pStyle w:val="Normal1"/>
+        <w:jc w:val="left"/>
+        <w:rPr/>
+      </w:pPr>
+      <w:r>
+        <w:rPr/>
+      </w:r>
+    </w:p>
+    <w:p>
+      <w:pPr>
+        <w:pStyle w:val="Normal1"/>
+        <w:jc w:val="left"/>
+        <w:rPr/>
+      </w:pPr>
+      <w:r>
+        <w:rPr/>
+      </w:r>
+    </w:p>
+    <w:p>
+      <w:pPr>
+        <w:pStyle w:val="Normal1"/>
+        <w:jc w:val="left"/>
+        <w:rPr/>
+      </w:pPr>
+      <w:r>
+        <w:rPr/>
+      </w:r>
+    </w:p>
+    <w:p>
+      <w:pPr>
+        <w:pStyle w:val="Normal1"/>
+        <w:jc w:val="left"/>
+        <w:rPr/>
+      </w:pPr>
+      <w:r>
+        <w:rPr/>
+      </w:r>
+    </w:p>
+    <w:p>
+      <w:pPr>
+        <w:pStyle w:val="Normal1"/>
+        <w:jc w:val="left"/>
+        <w:rPr/>
+      </w:pPr>
+      <w:r>
+        <w:rPr/>
+      </w:r>
+    </w:p>
+    <w:p>
+      <w:pPr>
+        <w:pStyle w:val="Normal1"/>
+        <w:jc w:val="left"/>
+        <w:rPr/>
+      </w:pPr>
+      <w:r>
+        <w:rPr/>
+        <w:t>Come gestire il caching dei giochi mai visti dal nostro sistema? (CASO 1)</w:t>
+      </w:r>
+    </w:p>
+    <w:p>
+      <w:pPr>
+        <w:pStyle w:val="Normal1"/>
+        <w:jc w:val="left"/>
+        <w:rPr/>
+      </w:pPr>
+      <w:r>
+        <w:rPr/>
         <w:t xml:space="preserve">Quando il sistema entra in contatto* con un gioco mai visto prima, lo si confronta con i giochi nella nostra base di dati. Se viene rilevato un disallineamento, allora viene salvato sulla base di dati. Il sistema non si pone come obiettivo quello di sostituirsi a steam, ma soltanto di memorizzare nella base di dati i giochi di interesse. Un gioco diventa di interesse per il sistema solo se un utente registrato lo possiede sul suo relativo account steam. </w:t>
       </w:r>
     </w:p>
     <w:p>
       <w:pPr>
-        <w:jc w:val="left"/>
-        <w:rPr/>
-      </w:pPr>
-      <w:r>
-        <w:rPr>
-          <w:rtl w:val="0"/>
-        </w:rPr>
-      </w:r>
-    </w:p>
-    <w:p>
-      <w:pPr>
-        <w:jc w:val="left"/>
-        <w:rPr/>
-      </w:pPr>
-      <w:r>
-        <w:rPr>
-          <w:rtl w:val="0"/>
-        </w:rPr>
-        <w:t xml:space="preserve">Come gestire l’aggiornamento della lista dei giochi? (CASO 2)</w:t>
-      </w:r>
-    </w:p>
-    <w:p>
-      <w:pPr>
-        <w:jc w:val="left"/>
-        <w:rPr/>
-      </w:pPr>
-      <w:r>
-        <w:rPr>
-          <w:rtl w:val="0"/>
-        </w:rPr>
-        <w:t xml:space="preserve">Sarebbe richiesto un aggiornamento sulla lista dei giochi quando un utente già registrato al nostro sistema compra un nuovo gioco. In questo caso bisogna aggiornare nella base di dati la relazione di possesso di un gioco rispetto ad un certo utente. Se il gioco non è mai stati visto prima dal sistema vedere CASO 1.</w:t>
-      </w:r>
-    </w:p>
-    <w:p>
-      <w:pPr>
-        <w:jc w:val="left"/>
-        <w:rPr/>
-      </w:pPr>
-      <w:r>
-        <w:rPr>
-          <w:rtl w:val="0"/>
-        </w:rPr>
-      </w:r>
-    </w:p>
-    <w:p>
-      <w:pPr>
-        <w:jc w:val="left"/>
-        <w:rPr/>
-      </w:pPr>
-      <w:r>
-        <w:rPr>
-          <w:rtl w:val="0"/>
-        </w:rPr>
-        <w:t xml:space="preserve">*(L’entrata in contatto con un gioco può accadere in 2 modi. Il primo è la registrazione di un nuovo utente, dove la lista dei giochi posseduti viene scaricata e se viene rilevato un disallineamento fra i giochi memorizzati sulla nostra base di dati (quelli già visti) e la lista ottenuta tramite l’API, allora si salvano quelli che differiscono. Il secondo caso invece accade con l’update, vedere CASO 2.)</w:t>
-      </w:r>
-    </w:p>
-    <w:p>
-      <w:pPr>
-        <w:jc w:val="left"/>
-        <w:rPr/>
-      </w:pPr>
-      <w:r>
-        <w:rPr>
-          <w:rtl w:val="0"/>
-        </w:rPr>
-      </w:r>
-    </w:p>
-    <w:p>
-      <w:pPr>
-        <w:jc w:val="left"/>
-        <w:rPr/>
-      </w:pPr>
-      <w:r>
-        <w:rPr/>
-        <w:drawing>
-          <wp:inline distB="114300" distT="114300" distL="114300" distR="114300">
-            <wp:extent cx="4210050" cy="5719762"/>
-            <wp:effectExtent b="0" l="0" r="0" t="0"/>
-            <wp:docPr id="1" name="image1.jpg"/>
-            <a:graphic>
-              <a:graphicData uri="http://schemas.openxmlformats.org/drawingml/2006/picture">
-                <pic:pic>
-                  <pic:nvPicPr>
-                    <pic:cNvPr id="0" name="image1.jpg"/>
-                    <pic:cNvPicPr preferRelativeResize="0"/>
-                  </pic:nvPicPr>
-                  <pic:blipFill>
-                    <a:blip r:embed="rId6"/>
-                    <a:srcRect b="0" l="0" r="0" t="0"/>
-                    <a:stretch>
-                      <a:fillRect/>
-                    </a:stretch>
-                  </pic:blipFill>
-                  <pic:spPr>
-                    <a:xfrm rot="16200000">
-                      <a:off x="0" y="0"/>
-                      <a:ext cx="4210050" cy="5719762"/>
-                    </a:xfrm>
-                    <a:prstGeom prst="rect"/>
-                    <a:ln/>
-                  </pic:spPr>
-                </pic:pic>
-              </a:graphicData>
-            </a:graphic>
-          </wp:inline>
-        </w:drawing>
-      </w:r>
-      <w:r>
-        <w:rPr>
-          <w:rtl w:val="0"/>
-        </w:rPr>
+        <w:pStyle w:val="Normal1"/>
+        <w:jc w:val="left"/>
+        <w:rPr/>
+      </w:pPr>
+      <w:r>
+        <w:rPr/>
+      </w:r>
+    </w:p>
+    <w:p>
+      <w:pPr>
+        <w:pStyle w:val="Normal1"/>
+        <w:jc w:val="left"/>
+        <w:rPr/>
+      </w:pPr>
+      <w:r>
+        <w:rPr/>
+        <w:t>Come gestire l’aggiornamento della lista dei giochi? (CASO 2)</w:t>
+      </w:r>
+    </w:p>
+    <w:p>
+      <w:pPr>
+        <w:pStyle w:val="Normal1"/>
+        <w:jc w:val="left"/>
+        <w:rPr/>
+      </w:pPr>
+      <w:r>
+        <w:rPr/>
+        <w:t>Sarebbe richiesto un aggiornamento sulla lista dei giochi quando un utente già registrato al nostro sistema compra un nuovo gioco. In questo caso bisogna aggiornare nella base di dati la relazione di possesso di un gioco rispetto ad un certo utente. Se il gioco non è mai stati visto prima dal sistema vedere CASO 1.</w:t>
+      </w:r>
+    </w:p>
+    <w:p>
+      <w:pPr>
+        <w:pStyle w:val="Normal1"/>
+        <w:jc w:val="left"/>
+        <w:rPr/>
+      </w:pPr>
+      <w:r>
+        <w:rPr/>
+      </w:r>
+    </w:p>
+    <w:p>
+      <w:pPr>
+        <w:pStyle w:val="Normal1"/>
+        <w:jc w:val="left"/>
+        <w:rPr/>
+      </w:pPr>
+      <w:r>
+        <w:rPr/>
+        <w:t>*(L’entrata in contatto con un gioco può accadere in 2 modi. Il primo è la registrazione di un nuovo utente, dove la lista dei giochi posseduti viene scaricata e se viene rilevato un disallineamento fra i giochi memorizzati sulla nostra base di dati (quelli già visti) e la lista ottenuta tramite l’API, allora si salvano quelli che differiscono. Il secondo caso invece accade con l’update, vedere CASO 2.)</w:t>
+      </w:r>
+    </w:p>
+    <w:p>
+      <w:pPr>
+        <w:pStyle w:val="Normal1"/>
+        <w:jc w:val="left"/>
+        <w:rPr/>
+      </w:pPr>
+      <w:r>
+        <w:rPr/>
+      </w:r>
+    </w:p>
+    <w:p>
+      <w:pPr>
+        <w:pStyle w:val="Normal1"/>
+        <w:jc w:val="left"/>
+        <w:rPr/>
+      </w:pPr>
+      <w:r>
+        <w:rPr/>
+        <mc:AlternateContent>
+          <mc:Choice Requires="wps">
+            <w:drawing>
+              <wp:inline distT="0" distB="0" distL="0" distR="0">
+                <wp:extent cx="4210050" cy="5719445"/>
+                <wp:effectExtent l="0" t="0" r="0" b="0"/>
+                <wp:docPr id="1" name="image1.jpg"/>
+                <a:graphic xmlns:a="http://schemas.openxmlformats.org/drawingml/2006/main">
+                  <a:graphicData uri="http://schemas.openxmlformats.org/drawingml/2006/picture">
+                    <pic:pic xmlns:pic="http://schemas.openxmlformats.org/drawingml/2006/picture">
+                      <pic:nvPicPr>
+                        <pic:cNvPr id="0" name="image1.jpg" descr=""/>
+                        <pic:cNvPicPr/>
+                      </pic:nvPicPr>
+                      <pic:blipFill>
+                        <a:blip r:embed="rId2"/>
+                        <a:stretch/>
+                      </pic:blipFill>
+                      <pic:spPr>
+                        <a:xfrm rot="16200000">
+                          <a:off x="0" y="0"/>
+                          <a:ext cx="4210200" cy="5719320"/>
+                        </a:xfrm>
+                        <a:prstGeom prst="rect">
+                          <a:avLst/>
+                        </a:prstGeom>
+                        <a:ln w="0">
+                          <a:noFill/>
+                        </a:ln>
+                      </pic:spPr>
+                    </pic:pic>
+                  </a:graphicData>
+                </a:graphic>
+              </wp:inline>
+            </w:drawing>
+          </mc:Choice>
+          <mc:Fallback>
+            <w:pict>
+              <v:shapetype id="_x0000_t75" coordsize="21600,21600" o:spt="75" o:preferrelative="t" path="m@4@5l@4@11@9@11@9@5xe" filled="f" stroked="f">
+                <v:stroke joinstyle="miter"/>
+                <v:formulas>
+                  <v:f eqn="if lineDrawn pixelLineWidth 0"/>
+                  <v:f eqn="sum @0 1 0"/>
+                  <v:f eqn="sum 0 0 @1"/>
+                  <v:f eqn="prod @2 1 2"/>
+                  <v:f eqn="prod @3 21600 pixelWidth"/>
+                  <v:f eqn="prod @3 21600 pixelHeight"/>
+                  <v:f eqn="sum @0 0 1"/>
+                  <v:f eqn="prod @6 1 2"/>
+                  <v:f eqn="prod @7 21600 pixelWidth"/>
+                  <v:f eqn="sum @8 21600 0"/>
+                  <v:f eqn="prod @7 21600 pixelHeight"/>
+                  <v:f eqn="sum @10 21600 0"/>
+                </v:formulas>
+                <v:path o:extrusionok="f" gradientshapeok="t" o:connecttype="rect"/>
+                <o:lock v:ext="edit" aspectratio="t"/>
+              </v:shapetype>
+              <v:shape id="shape_0" ID="image1.jpg" stroked="f" o:allowincell="f" style="position:absolute;margin-left:59.4pt;margin-top:-391pt;width:331.45pt;height:450.3pt;mso-wrap-style:none;v-text-anchor:middle;rotation:270;mso-position-vertical:top" type="_x0000_t75">
+                <v:imagedata r:id="rId2" o:detectmouseclick="t"/>
+                <v:stroke color="#3465a4" joinstyle="round" endcap="flat"/>
+                <w10:wrap type="square"/>
+              </v:shape>
+            </w:pict>
+          </mc:Fallback>
+        </mc:AlternateContent>
       </w:r>
     </w:p>
     <w:sectPr>
-      <w:pgSz w:h="16834" w:w="11909" w:orient="portrait"/>
-      <w:pgMar w:bottom="1440" w:top="1440" w:left="1440" w:right="1440" w:header="720" w:footer="720"/>
-      <w:pgNumType w:start="1"/>
+      <w:type w:val="nextPage"/>
+      <w:pgSz w:w="11906" w:h="16838"/>
+      <w:pgMar w:left="1440" w:right="1440" w:gutter="0" w:header="0" w:top="1440" w:footer="0" w:bottom="1440"/>
+      <w:pgNumType w:start="1" w:fmt="decimal"/>
+      <w:formProt w:val="false"/>
+      <w:textDirection w:val="lrTb"/>
+      <w:docGrid w:type="default" w:linePitch="100" w:charSpace="4096"/>
     </w:sectPr>
   </w:body>
 </w:document>
 </file>
 
 <file path=word/numbering.xml><?xml version="1.0" encoding="utf-8"?>
-<w:numbering xmlns:mc="http://schemas.openxmlformats.org/markup-compatibility/2006" xmlns:o="urn:schemas-microsoft-com:office:office" xmlns:r="http://schemas.openxmlformats.org/officeDocument/2006/relationships" xmlns:m="http://schemas.openxmlformats.org/officeDocument/2006/math" xmlns:v="urn:schemas-microsoft-com:vml" xmlns:wp="http://schemas.openxmlformats.org/drawingml/2006/wordprocessingDrawing" xmlns:w10="urn:schemas-microsoft-com:office:word" xmlns:w="http://schemas.openxmlformats.org/wordprocessingml/2006/main" xmlns:wne="http://schemas.microsoft.com/office/word/2006/wordml" xmlns:sl="http://schemas.openxmlformats.org/schemaLibrary/2006/main" xmlns:a="http://schemas.openxmlformats.org/drawingml/2006/main" xmlns:pic="http://schemas.openxmlformats.org/drawingml/2006/picture" xmlns:c="http://schemas.openxmlformats.org/drawingml/2006/chart" xmlns:lc="http://schemas.openxmlformats.org/drawingml/2006/lockedCanvas" xmlns:dgm="http://schemas.openxmlformats.org/drawingml/2006/diagram" xmlns:wps="http://schemas.microsoft.com/office/word/2010/wordprocessingShape" xmlns:wpg="http://schemas.microsoft.com/office/word/2010/wordprocessingGroup" xmlns:w14="http://schemas.microsoft.com/office/word/2010/wordml" xmlns:w15="http://schemas.microsoft.com/office/word/2012/wordml">
+<w:numbering xmlns:w="http://schemas.openxmlformats.org/wordprocessingml/2006/main" xmlns:o="urn:schemas-microsoft-com:office:office" xmlns:r="http://schemas.openxmlformats.org/officeDocument/2006/relationships" xmlns:v="urn:schemas-microsoft-com:vml" xmlns:mc="http://schemas.openxmlformats.org/markup-compatibility/2006" xmlns:w14="http://schemas.microsoft.com/office/word/2010/wordml" mc:Ignorable="w14">
   <w:abstractNum w:abstractNumId="1">
     <w:lvl w:ilvl="0">
       <w:start w:val="1"/>
@@ -748,6 +760,9 @@
       <w:lvlText w:val="%1)"/>
       <w:lvlJc w:val="left"/>
       <w:pPr>
+        <w:tabs>
+          <w:tab w:val="num" w:pos="0"/>
+        </w:tabs>
         <w:ind w:left="720" w:hanging="360"/>
       </w:pPr>
       <w:rPr>
@@ -760,6 +775,9 @@
       <w:lvlText w:val="%2)"/>
       <w:lvlJc w:val="left"/>
       <w:pPr>
+        <w:tabs>
+          <w:tab w:val="num" w:pos="0"/>
+        </w:tabs>
         <w:ind w:left="1440" w:hanging="360"/>
       </w:pPr>
       <w:rPr>
@@ -772,6 +790,9 @@
       <w:lvlText w:val="%3)"/>
       <w:lvlJc w:val="right"/>
       <w:pPr>
+        <w:tabs>
+          <w:tab w:val="num" w:pos="0"/>
+        </w:tabs>
         <w:ind w:left="2160" w:hanging="360"/>
       </w:pPr>
       <w:rPr>
@@ -784,6 +805,9 @@
       <w:lvlText w:val="(%4)"/>
       <w:lvlJc w:val="left"/>
       <w:pPr>
+        <w:tabs>
+          <w:tab w:val="num" w:pos="0"/>
+        </w:tabs>
         <w:ind w:left="2880" w:hanging="360"/>
       </w:pPr>
       <w:rPr>
@@ -796,6 +820,9 @@
       <w:lvlText w:val="(%5)"/>
       <w:lvlJc w:val="left"/>
       <w:pPr>
+        <w:tabs>
+          <w:tab w:val="num" w:pos="0"/>
+        </w:tabs>
         <w:ind w:left="3600" w:hanging="360"/>
       </w:pPr>
       <w:rPr>
@@ -808,6 +835,9 @@
       <w:lvlText w:val="(%6)"/>
       <w:lvlJc w:val="right"/>
       <w:pPr>
+        <w:tabs>
+          <w:tab w:val="num" w:pos="0"/>
+        </w:tabs>
         <w:ind w:left="4320" w:hanging="360"/>
       </w:pPr>
       <w:rPr>
@@ -820,6 +850,9 @@
       <w:lvlText w:val="%7."/>
       <w:lvlJc w:val="left"/>
       <w:pPr>
+        <w:tabs>
+          <w:tab w:val="num" w:pos="0"/>
+        </w:tabs>
         <w:ind w:left="5040" w:hanging="360"/>
       </w:pPr>
       <w:rPr>
@@ -832,6 +865,9 @@
       <w:lvlText w:val="%8."/>
       <w:lvlJc w:val="left"/>
       <w:pPr>
+        <w:tabs>
+          <w:tab w:val="num" w:pos="0"/>
+        </w:tabs>
         <w:ind w:left="5760" w:hanging="360"/>
       </w:pPr>
       <w:rPr>
@@ -844,6 +880,9 @@
       <w:lvlText w:val="%9."/>
       <w:lvlJc w:val="right"/>
       <w:pPr>
+        <w:tabs>
+          <w:tab w:val="num" w:pos="0"/>
+        </w:tabs>
         <w:ind w:left="6480" w:hanging="360"/>
       </w:pPr>
       <w:rPr>
@@ -855,24 +894,32 @@
     <w:lvl w:ilvl="0">
       <w:start w:val="1"/>
       <w:numFmt w:val="bullet"/>
-      <w:lvlText w:val="●"/>
-      <w:lvlJc w:val="left"/>
-      <w:pPr>
-        <w:ind w:left="720" w:hanging="360"/>
-      </w:pPr>
-      <w:rPr>
+      <w:lvlText w:val=""/>
+      <w:lvlJc w:val="left"/>
+      <w:pPr>
+        <w:tabs>
+          <w:tab w:val="num" w:pos="0"/>
+        </w:tabs>
+        <w:ind w:left="720" w:hanging="360"/>
+      </w:pPr>
+      <w:rPr>
+        <w:rFonts w:ascii="Wingdings" w:hAnsi="Wingdings" w:cs="Wingdings" w:hint="default"/>
         <w:u w:val="none"/>
       </w:rPr>
     </w:lvl>
     <w:lvl w:ilvl="1">
       <w:start w:val="1"/>
       <w:numFmt w:val="bullet"/>
-      <w:lvlText w:val="○"/>
-      <w:lvlJc w:val="left"/>
-      <w:pPr>
+      <w:lvlText w:val=""/>
+      <w:lvlJc w:val="left"/>
+      <w:pPr>
+        <w:tabs>
+          <w:tab w:val="num" w:pos="0"/>
+        </w:tabs>
         <w:ind w:left="1440" w:hanging="360"/>
       </w:pPr>
       <w:rPr>
+        <w:rFonts w:ascii="Wingdings 2" w:hAnsi="Wingdings 2" w:cs="Wingdings 2" w:hint="default"/>
         <w:u w:val="none"/>
       </w:rPr>
     </w:lvl>
@@ -882,33 +929,45 @@
       <w:lvlText w:val="■"/>
       <w:lvlJc w:val="left"/>
       <w:pPr>
+        <w:tabs>
+          <w:tab w:val="num" w:pos="0"/>
+        </w:tabs>
         <w:ind w:left="2160" w:hanging="360"/>
       </w:pPr>
       <w:rPr>
+        <w:rFonts w:ascii="OpenSymbol" w:hAnsi="OpenSymbol" w:cs="OpenSymbol" w:hint="default"/>
         <w:u w:val="none"/>
       </w:rPr>
     </w:lvl>
     <w:lvl w:ilvl="3">
       <w:start w:val="1"/>
       <w:numFmt w:val="bullet"/>
-      <w:lvlText w:val="●"/>
-      <w:lvlJc w:val="left"/>
-      <w:pPr>
+      <w:lvlText w:val=""/>
+      <w:lvlJc w:val="left"/>
+      <w:pPr>
+        <w:tabs>
+          <w:tab w:val="num" w:pos="0"/>
+        </w:tabs>
         <w:ind w:left="2880" w:hanging="360"/>
       </w:pPr>
       <w:rPr>
+        <w:rFonts w:ascii="Wingdings" w:hAnsi="Wingdings" w:cs="Wingdings" w:hint="default"/>
         <w:u w:val="none"/>
       </w:rPr>
     </w:lvl>
     <w:lvl w:ilvl="4">
       <w:start w:val="1"/>
       <w:numFmt w:val="bullet"/>
-      <w:lvlText w:val="○"/>
-      <w:lvlJc w:val="left"/>
-      <w:pPr>
+      <w:lvlText w:val=""/>
+      <w:lvlJc w:val="left"/>
+      <w:pPr>
+        <w:tabs>
+          <w:tab w:val="num" w:pos="0"/>
+        </w:tabs>
         <w:ind w:left="3600" w:hanging="360"/>
       </w:pPr>
       <w:rPr>
+        <w:rFonts w:ascii="Wingdings 2" w:hAnsi="Wingdings 2" w:cs="Wingdings 2" w:hint="default"/>
         <w:u w:val="none"/>
       </w:rPr>
     </w:lvl>
@@ -918,33 +977,45 @@
       <w:lvlText w:val="■"/>
       <w:lvlJc w:val="left"/>
       <w:pPr>
+        <w:tabs>
+          <w:tab w:val="num" w:pos="0"/>
+        </w:tabs>
         <w:ind w:left="4320" w:hanging="360"/>
       </w:pPr>
       <w:rPr>
+        <w:rFonts w:ascii="OpenSymbol" w:hAnsi="OpenSymbol" w:cs="OpenSymbol" w:hint="default"/>
         <w:u w:val="none"/>
       </w:rPr>
     </w:lvl>
     <w:lvl w:ilvl="6">
       <w:start w:val="1"/>
       <w:numFmt w:val="bullet"/>
-      <w:lvlText w:val="●"/>
-      <w:lvlJc w:val="left"/>
-      <w:pPr>
+      <w:lvlText w:val=""/>
+      <w:lvlJc w:val="left"/>
+      <w:pPr>
+        <w:tabs>
+          <w:tab w:val="num" w:pos="0"/>
+        </w:tabs>
         <w:ind w:left="5040" w:hanging="360"/>
       </w:pPr>
       <w:rPr>
+        <w:rFonts w:ascii="Wingdings" w:hAnsi="Wingdings" w:cs="Wingdings" w:hint="default"/>
         <w:u w:val="none"/>
       </w:rPr>
     </w:lvl>
     <w:lvl w:ilvl="7">
       <w:start w:val="1"/>
       <w:numFmt w:val="bullet"/>
-      <w:lvlText w:val="○"/>
-      <w:lvlJc w:val="left"/>
-      <w:pPr>
+      <w:lvlText w:val=""/>
+      <w:lvlJc w:val="left"/>
+      <w:pPr>
+        <w:tabs>
+          <w:tab w:val="num" w:pos="0"/>
+        </w:tabs>
         <w:ind w:left="5760" w:hanging="360"/>
       </w:pPr>
       <w:rPr>
+        <w:rFonts w:ascii="Wingdings 2" w:hAnsi="Wingdings 2" w:cs="Wingdings 2" w:hint="default"/>
         <w:u w:val="none"/>
       </w:rPr>
     </w:lvl>
@@ -954,9 +1025,13 @@
       <w:lvlText w:val="■"/>
       <w:lvlJc w:val="left"/>
       <w:pPr>
+        <w:tabs>
+          <w:tab w:val="num" w:pos="0"/>
+        </w:tabs>
         <w:ind w:left="6480" w:hanging="360"/>
       </w:pPr>
       <w:rPr>
+        <w:rFonts w:ascii="OpenSymbol" w:hAnsi="OpenSymbol" w:cs="OpenSymbol" w:hint="default"/>
         <w:u w:val="none"/>
       </w:rPr>
     </w:lvl>
@@ -965,24 +1040,32 @@
     <w:lvl w:ilvl="0">
       <w:start w:val="1"/>
       <w:numFmt w:val="bullet"/>
-      <w:lvlText w:val="●"/>
-      <w:lvlJc w:val="left"/>
-      <w:pPr>
-        <w:ind w:left="720" w:hanging="360"/>
-      </w:pPr>
-      <w:rPr>
+      <w:lvlText w:val=""/>
+      <w:lvlJc w:val="left"/>
+      <w:pPr>
+        <w:tabs>
+          <w:tab w:val="num" w:pos="0"/>
+        </w:tabs>
+        <w:ind w:left="720" w:hanging="360"/>
+      </w:pPr>
+      <w:rPr>
+        <w:rFonts w:ascii="Wingdings" w:hAnsi="Wingdings" w:cs="Wingdings" w:hint="default"/>
         <w:u w:val="none"/>
       </w:rPr>
     </w:lvl>
     <w:lvl w:ilvl="1">
       <w:start w:val="1"/>
       <w:numFmt w:val="bullet"/>
-      <w:lvlText w:val="○"/>
-      <w:lvlJc w:val="left"/>
-      <w:pPr>
+      <w:lvlText w:val=""/>
+      <w:lvlJc w:val="left"/>
+      <w:pPr>
+        <w:tabs>
+          <w:tab w:val="num" w:pos="0"/>
+        </w:tabs>
         <w:ind w:left="1440" w:hanging="360"/>
       </w:pPr>
       <w:rPr>
+        <w:rFonts w:ascii="Wingdings 2" w:hAnsi="Wingdings 2" w:cs="Wingdings 2" w:hint="default"/>
         <w:u w:val="none"/>
       </w:rPr>
     </w:lvl>
@@ -992,33 +1075,45 @@
       <w:lvlText w:val="■"/>
       <w:lvlJc w:val="left"/>
       <w:pPr>
+        <w:tabs>
+          <w:tab w:val="num" w:pos="0"/>
+        </w:tabs>
         <w:ind w:left="2160" w:hanging="360"/>
       </w:pPr>
       <w:rPr>
+        <w:rFonts w:ascii="OpenSymbol" w:hAnsi="OpenSymbol" w:cs="OpenSymbol" w:hint="default"/>
         <w:u w:val="none"/>
       </w:rPr>
     </w:lvl>
     <w:lvl w:ilvl="3">
       <w:start w:val="1"/>
       <w:numFmt w:val="bullet"/>
-      <w:lvlText w:val="●"/>
-      <w:lvlJc w:val="left"/>
-      <w:pPr>
+      <w:lvlText w:val=""/>
+      <w:lvlJc w:val="left"/>
+      <w:pPr>
+        <w:tabs>
+          <w:tab w:val="num" w:pos="0"/>
+        </w:tabs>
         <w:ind w:left="2880" w:hanging="360"/>
       </w:pPr>
       <w:rPr>
+        <w:rFonts w:ascii="Wingdings" w:hAnsi="Wingdings" w:cs="Wingdings" w:hint="default"/>
         <w:u w:val="none"/>
       </w:rPr>
     </w:lvl>
     <w:lvl w:ilvl="4">
       <w:start w:val="1"/>
       <w:numFmt w:val="bullet"/>
-      <w:lvlText w:val="○"/>
-      <w:lvlJc w:val="left"/>
-      <w:pPr>
+      <w:lvlText w:val=""/>
+      <w:lvlJc w:val="left"/>
+      <w:pPr>
+        <w:tabs>
+          <w:tab w:val="num" w:pos="0"/>
+        </w:tabs>
         <w:ind w:left="3600" w:hanging="360"/>
       </w:pPr>
       <w:rPr>
+        <w:rFonts w:ascii="Wingdings 2" w:hAnsi="Wingdings 2" w:cs="Wingdings 2" w:hint="default"/>
         <w:u w:val="none"/>
       </w:rPr>
     </w:lvl>
@@ -1028,33 +1123,45 @@
       <w:lvlText w:val="■"/>
       <w:lvlJc w:val="left"/>
       <w:pPr>
+        <w:tabs>
+          <w:tab w:val="num" w:pos="0"/>
+        </w:tabs>
         <w:ind w:left="4320" w:hanging="360"/>
       </w:pPr>
       <w:rPr>
+        <w:rFonts w:ascii="OpenSymbol" w:hAnsi="OpenSymbol" w:cs="OpenSymbol" w:hint="default"/>
         <w:u w:val="none"/>
       </w:rPr>
     </w:lvl>
     <w:lvl w:ilvl="6">
       <w:start w:val="1"/>
       <w:numFmt w:val="bullet"/>
-      <w:lvlText w:val="●"/>
-      <w:lvlJc w:val="left"/>
-      <w:pPr>
+      <w:lvlText w:val=""/>
+      <w:lvlJc w:val="left"/>
+      <w:pPr>
+        <w:tabs>
+          <w:tab w:val="num" w:pos="0"/>
+        </w:tabs>
         <w:ind w:left="5040" w:hanging="360"/>
       </w:pPr>
       <w:rPr>
+        <w:rFonts w:ascii="Wingdings" w:hAnsi="Wingdings" w:cs="Wingdings" w:hint="default"/>
         <w:u w:val="none"/>
       </w:rPr>
     </w:lvl>
     <w:lvl w:ilvl="7">
       <w:start w:val="1"/>
       <w:numFmt w:val="bullet"/>
-      <w:lvlText w:val="○"/>
-      <w:lvlJc w:val="left"/>
-      <w:pPr>
+      <w:lvlText w:val=""/>
+      <w:lvlJc w:val="left"/>
+      <w:pPr>
+        <w:tabs>
+          <w:tab w:val="num" w:pos="0"/>
+        </w:tabs>
         <w:ind w:left="5760" w:hanging="360"/>
       </w:pPr>
       <w:rPr>
+        <w:rFonts w:ascii="Wingdings 2" w:hAnsi="Wingdings 2" w:cs="Wingdings 2" w:hint="default"/>
         <w:u w:val="none"/>
       </w:rPr>
     </w:lvl>
@@ -1064,9 +1171,13 @@
       <w:lvlText w:val="■"/>
       <w:lvlJc w:val="left"/>
       <w:pPr>
+        <w:tabs>
+          <w:tab w:val="num" w:pos="0"/>
+        </w:tabs>
         <w:ind w:left="6480" w:hanging="360"/>
       </w:pPr>
       <w:rPr>
+        <w:rFonts w:ascii="OpenSymbol" w:hAnsi="OpenSymbol" w:cs="OpenSymbol" w:hint="default"/>
         <w:u w:val="none"/>
       </w:rPr>
     </w:lvl>
@@ -1075,24 +1186,32 @@
     <w:lvl w:ilvl="0">
       <w:start w:val="1"/>
       <w:numFmt w:val="bullet"/>
-      <w:lvlText w:val="●"/>
-      <w:lvlJc w:val="left"/>
-      <w:pPr>
-        <w:ind w:left="720" w:hanging="360"/>
-      </w:pPr>
-      <w:rPr>
+      <w:lvlText w:val=""/>
+      <w:lvlJc w:val="left"/>
+      <w:pPr>
+        <w:tabs>
+          <w:tab w:val="num" w:pos="0"/>
+        </w:tabs>
+        <w:ind w:left="720" w:hanging="360"/>
+      </w:pPr>
+      <w:rPr>
+        <w:rFonts w:ascii="Wingdings" w:hAnsi="Wingdings" w:cs="Wingdings" w:hint="default"/>
         <w:u w:val="none"/>
       </w:rPr>
     </w:lvl>
     <w:lvl w:ilvl="1">
       <w:start w:val="1"/>
       <w:numFmt w:val="bullet"/>
-      <w:lvlText w:val="○"/>
-      <w:lvlJc w:val="left"/>
-      <w:pPr>
+      <w:lvlText w:val=""/>
+      <w:lvlJc w:val="left"/>
+      <w:pPr>
+        <w:tabs>
+          <w:tab w:val="num" w:pos="0"/>
+        </w:tabs>
         <w:ind w:left="1440" w:hanging="360"/>
       </w:pPr>
       <w:rPr>
+        <w:rFonts w:ascii="Wingdings 2" w:hAnsi="Wingdings 2" w:cs="Wingdings 2" w:hint="default"/>
         <w:u w:val="none"/>
       </w:rPr>
     </w:lvl>
@@ -1102,33 +1221,45 @@
       <w:lvlText w:val="■"/>
       <w:lvlJc w:val="left"/>
       <w:pPr>
+        <w:tabs>
+          <w:tab w:val="num" w:pos="0"/>
+        </w:tabs>
         <w:ind w:left="2160" w:hanging="360"/>
       </w:pPr>
       <w:rPr>
+        <w:rFonts w:ascii="OpenSymbol" w:hAnsi="OpenSymbol" w:cs="OpenSymbol" w:hint="default"/>
         <w:u w:val="none"/>
       </w:rPr>
     </w:lvl>
     <w:lvl w:ilvl="3">
       <w:start w:val="1"/>
       <w:numFmt w:val="bullet"/>
-      <w:lvlText w:val="●"/>
-      <w:lvlJc w:val="left"/>
-      <w:pPr>
+      <w:lvlText w:val=""/>
+      <w:lvlJc w:val="left"/>
+      <w:pPr>
+        <w:tabs>
+          <w:tab w:val="num" w:pos="0"/>
+        </w:tabs>
         <w:ind w:left="2880" w:hanging="360"/>
       </w:pPr>
       <w:rPr>
+        <w:rFonts w:ascii="Wingdings" w:hAnsi="Wingdings" w:cs="Wingdings" w:hint="default"/>
         <w:u w:val="none"/>
       </w:rPr>
     </w:lvl>
     <w:lvl w:ilvl="4">
       <w:start w:val="1"/>
       <w:numFmt w:val="bullet"/>
-      <w:lvlText w:val="○"/>
-      <w:lvlJc w:val="left"/>
-      <w:pPr>
+      <w:lvlText w:val=""/>
+      <w:lvlJc w:val="left"/>
+      <w:pPr>
+        <w:tabs>
+          <w:tab w:val="num" w:pos="0"/>
+        </w:tabs>
         <w:ind w:left="3600" w:hanging="360"/>
       </w:pPr>
       <w:rPr>
+        <w:rFonts w:ascii="Wingdings 2" w:hAnsi="Wingdings 2" w:cs="Wingdings 2" w:hint="default"/>
         <w:u w:val="none"/>
       </w:rPr>
     </w:lvl>
@@ -1138,33 +1269,45 @@
       <w:lvlText w:val="■"/>
       <w:lvlJc w:val="left"/>
       <w:pPr>
+        <w:tabs>
+          <w:tab w:val="num" w:pos="0"/>
+        </w:tabs>
         <w:ind w:left="4320" w:hanging="360"/>
       </w:pPr>
       <w:rPr>
+        <w:rFonts w:ascii="OpenSymbol" w:hAnsi="OpenSymbol" w:cs="OpenSymbol" w:hint="default"/>
         <w:u w:val="none"/>
       </w:rPr>
     </w:lvl>
     <w:lvl w:ilvl="6">
       <w:start w:val="1"/>
       <w:numFmt w:val="bullet"/>
-      <w:lvlText w:val="●"/>
-      <w:lvlJc w:val="left"/>
-      <w:pPr>
+      <w:lvlText w:val=""/>
+      <w:lvlJc w:val="left"/>
+      <w:pPr>
+        <w:tabs>
+          <w:tab w:val="num" w:pos="0"/>
+        </w:tabs>
         <w:ind w:left="5040" w:hanging="360"/>
       </w:pPr>
       <w:rPr>
+        <w:rFonts w:ascii="Wingdings" w:hAnsi="Wingdings" w:cs="Wingdings" w:hint="default"/>
         <w:u w:val="none"/>
       </w:rPr>
     </w:lvl>
     <w:lvl w:ilvl="7">
       <w:start w:val="1"/>
       <w:numFmt w:val="bullet"/>
-      <w:lvlText w:val="○"/>
-      <w:lvlJc w:val="left"/>
-      <w:pPr>
+      <w:lvlText w:val=""/>
+      <w:lvlJc w:val="left"/>
+      <w:pPr>
+        <w:tabs>
+          <w:tab w:val="num" w:pos="0"/>
+        </w:tabs>
         <w:ind w:left="5760" w:hanging="360"/>
       </w:pPr>
       <w:rPr>
+        <w:rFonts w:ascii="Wingdings 2" w:hAnsi="Wingdings 2" w:cs="Wingdings 2" w:hint="default"/>
         <w:u w:val="none"/>
       </w:rPr>
     </w:lvl>
@@ -1174,9 +1317,13 @@
       <w:lvlText w:val="■"/>
       <w:lvlJc w:val="left"/>
       <w:pPr>
+        <w:tabs>
+          <w:tab w:val="num" w:pos="0"/>
+        </w:tabs>
         <w:ind w:left="6480" w:hanging="360"/>
       </w:pPr>
       <w:rPr>
+        <w:rFonts w:ascii="OpenSymbol" w:hAnsi="OpenSymbol" w:cs="OpenSymbol" w:hint="default"/>
         <w:u w:val="none"/>
       </w:rPr>
     </w:lvl>
@@ -1185,24 +1332,32 @@
     <w:lvl w:ilvl="0">
       <w:start w:val="1"/>
       <w:numFmt w:val="bullet"/>
-      <w:lvlText w:val="●"/>
-      <w:lvlJc w:val="left"/>
-      <w:pPr>
-        <w:ind w:left="720" w:hanging="360"/>
-      </w:pPr>
-      <w:rPr>
+      <w:lvlText w:val=""/>
+      <w:lvlJc w:val="left"/>
+      <w:pPr>
+        <w:tabs>
+          <w:tab w:val="num" w:pos="0"/>
+        </w:tabs>
+        <w:ind w:left="720" w:hanging="360"/>
+      </w:pPr>
+      <w:rPr>
+        <w:rFonts w:ascii="Wingdings" w:hAnsi="Wingdings" w:cs="Wingdings" w:hint="default"/>
         <w:u w:val="none"/>
       </w:rPr>
     </w:lvl>
     <w:lvl w:ilvl="1">
       <w:start w:val="1"/>
       <w:numFmt w:val="bullet"/>
-      <w:lvlText w:val="○"/>
-      <w:lvlJc w:val="left"/>
-      <w:pPr>
+      <w:lvlText w:val=""/>
+      <w:lvlJc w:val="left"/>
+      <w:pPr>
+        <w:tabs>
+          <w:tab w:val="num" w:pos="0"/>
+        </w:tabs>
         <w:ind w:left="1440" w:hanging="360"/>
       </w:pPr>
       <w:rPr>
+        <w:rFonts w:ascii="Wingdings 2" w:hAnsi="Wingdings 2" w:cs="Wingdings 2" w:hint="default"/>
         <w:u w:val="none"/>
       </w:rPr>
     </w:lvl>
@@ -1212,33 +1367,45 @@
       <w:lvlText w:val="■"/>
       <w:lvlJc w:val="left"/>
       <w:pPr>
+        <w:tabs>
+          <w:tab w:val="num" w:pos="0"/>
+        </w:tabs>
         <w:ind w:left="2160" w:hanging="360"/>
       </w:pPr>
       <w:rPr>
+        <w:rFonts w:ascii="OpenSymbol" w:hAnsi="OpenSymbol" w:cs="OpenSymbol" w:hint="default"/>
         <w:u w:val="none"/>
       </w:rPr>
     </w:lvl>
     <w:lvl w:ilvl="3">
       <w:start w:val="1"/>
       <w:numFmt w:val="bullet"/>
-      <w:lvlText w:val="●"/>
-      <w:lvlJc w:val="left"/>
-      <w:pPr>
+      <w:lvlText w:val=""/>
+      <w:lvlJc w:val="left"/>
+      <w:pPr>
+        <w:tabs>
+          <w:tab w:val="num" w:pos="0"/>
+        </w:tabs>
         <w:ind w:left="2880" w:hanging="360"/>
       </w:pPr>
       <w:rPr>
+        <w:rFonts w:ascii="Wingdings" w:hAnsi="Wingdings" w:cs="Wingdings" w:hint="default"/>
         <w:u w:val="none"/>
       </w:rPr>
     </w:lvl>
     <w:lvl w:ilvl="4">
       <w:start w:val="1"/>
       <w:numFmt w:val="bullet"/>
-      <w:lvlText w:val="○"/>
-      <w:lvlJc w:val="left"/>
-      <w:pPr>
+      <w:lvlText w:val=""/>
+      <w:lvlJc w:val="left"/>
+      <w:pPr>
+        <w:tabs>
+          <w:tab w:val="num" w:pos="0"/>
+        </w:tabs>
         <w:ind w:left="3600" w:hanging="360"/>
       </w:pPr>
       <w:rPr>
+        <w:rFonts w:ascii="Wingdings 2" w:hAnsi="Wingdings 2" w:cs="Wingdings 2" w:hint="default"/>
         <w:u w:val="none"/>
       </w:rPr>
     </w:lvl>
@@ -1248,33 +1415,45 @@
       <w:lvlText w:val="■"/>
       <w:lvlJc w:val="left"/>
       <w:pPr>
+        <w:tabs>
+          <w:tab w:val="num" w:pos="0"/>
+        </w:tabs>
         <w:ind w:left="4320" w:hanging="360"/>
       </w:pPr>
       <w:rPr>
+        <w:rFonts w:ascii="OpenSymbol" w:hAnsi="OpenSymbol" w:cs="OpenSymbol" w:hint="default"/>
         <w:u w:val="none"/>
       </w:rPr>
     </w:lvl>
     <w:lvl w:ilvl="6">
       <w:start w:val="1"/>
       <w:numFmt w:val="bullet"/>
-      <w:lvlText w:val="●"/>
-      <w:lvlJc w:val="left"/>
-      <w:pPr>
+      <w:lvlText w:val=""/>
+      <w:lvlJc w:val="left"/>
+      <w:pPr>
+        <w:tabs>
+          <w:tab w:val="num" w:pos="0"/>
+        </w:tabs>
         <w:ind w:left="5040" w:hanging="360"/>
       </w:pPr>
       <w:rPr>
+        <w:rFonts w:ascii="Wingdings" w:hAnsi="Wingdings" w:cs="Wingdings" w:hint="default"/>
         <w:u w:val="none"/>
       </w:rPr>
     </w:lvl>
     <w:lvl w:ilvl="7">
       <w:start w:val="1"/>
       <w:numFmt w:val="bullet"/>
-      <w:lvlText w:val="○"/>
-      <w:lvlJc w:val="left"/>
-      <w:pPr>
+      <w:lvlText w:val=""/>
+      <w:lvlJc w:val="left"/>
+      <w:pPr>
+        <w:tabs>
+          <w:tab w:val="num" w:pos="0"/>
+        </w:tabs>
         <w:ind w:left="5760" w:hanging="360"/>
       </w:pPr>
       <w:rPr>
+        <w:rFonts w:ascii="Wingdings 2" w:hAnsi="Wingdings 2" w:cs="Wingdings 2" w:hint="default"/>
         <w:u w:val="none"/>
       </w:rPr>
     </w:lvl>
@@ -1284,9 +1463,13 @@
       <w:lvlText w:val="■"/>
       <w:lvlJc w:val="left"/>
       <w:pPr>
+        <w:tabs>
+          <w:tab w:val="num" w:pos="0"/>
+        </w:tabs>
         <w:ind w:left="6480" w:hanging="360"/>
       </w:pPr>
       <w:rPr>
+        <w:rFonts w:ascii="OpenSymbol" w:hAnsi="OpenSymbol" w:cs="OpenSymbol" w:hint="default"/>
         <w:u w:val="none"/>
       </w:rPr>
     </w:lvl>
@@ -1295,24 +1478,32 @@
     <w:lvl w:ilvl="0">
       <w:start w:val="1"/>
       <w:numFmt w:val="bullet"/>
-      <w:lvlText w:val="●"/>
-      <w:lvlJc w:val="left"/>
-      <w:pPr>
-        <w:ind w:left="720" w:hanging="360"/>
-      </w:pPr>
-      <w:rPr>
+      <w:lvlText w:val=""/>
+      <w:lvlJc w:val="left"/>
+      <w:pPr>
+        <w:tabs>
+          <w:tab w:val="num" w:pos="0"/>
+        </w:tabs>
+        <w:ind w:left="720" w:hanging="360"/>
+      </w:pPr>
+      <w:rPr>
+        <w:rFonts w:ascii="Wingdings" w:hAnsi="Wingdings" w:cs="Wingdings" w:hint="default"/>
         <w:u w:val="none"/>
       </w:rPr>
     </w:lvl>
     <w:lvl w:ilvl="1">
       <w:start w:val="1"/>
       <w:numFmt w:val="bullet"/>
-      <w:lvlText w:val="○"/>
-      <w:lvlJc w:val="left"/>
-      <w:pPr>
+      <w:lvlText w:val=""/>
+      <w:lvlJc w:val="left"/>
+      <w:pPr>
+        <w:tabs>
+          <w:tab w:val="num" w:pos="0"/>
+        </w:tabs>
         <w:ind w:left="1440" w:hanging="360"/>
       </w:pPr>
       <w:rPr>
+        <w:rFonts w:ascii="Wingdings 2" w:hAnsi="Wingdings 2" w:cs="Wingdings 2" w:hint="default"/>
         <w:u w:val="none"/>
       </w:rPr>
     </w:lvl>
@@ -1322,33 +1513,45 @@
       <w:lvlText w:val="■"/>
       <w:lvlJc w:val="left"/>
       <w:pPr>
+        <w:tabs>
+          <w:tab w:val="num" w:pos="0"/>
+        </w:tabs>
         <w:ind w:left="2160" w:hanging="360"/>
       </w:pPr>
       <w:rPr>
+        <w:rFonts w:ascii="OpenSymbol" w:hAnsi="OpenSymbol" w:cs="OpenSymbol" w:hint="default"/>
         <w:u w:val="none"/>
       </w:rPr>
     </w:lvl>
     <w:lvl w:ilvl="3">
       <w:start w:val="1"/>
       <w:numFmt w:val="bullet"/>
-      <w:lvlText w:val="●"/>
-      <w:lvlJc w:val="left"/>
-      <w:pPr>
+      <w:lvlText w:val=""/>
+      <w:lvlJc w:val="left"/>
+      <w:pPr>
+        <w:tabs>
+          <w:tab w:val="num" w:pos="0"/>
+        </w:tabs>
         <w:ind w:left="2880" w:hanging="360"/>
       </w:pPr>
       <w:rPr>
+        <w:rFonts w:ascii="Wingdings" w:hAnsi="Wingdings" w:cs="Wingdings" w:hint="default"/>
         <w:u w:val="none"/>
       </w:rPr>
     </w:lvl>
     <w:lvl w:ilvl="4">
       <w:start w:val="1"/>
       <w:numFmt w:val="bullet"/>
-      <w:lvlText w:val="○"/>
-      <w:lvlJc w:val="left"/>
-      <w:pPr>
+      <w:lvlText w:val=""/>
+      <w:lvlJc w:val="left"/>
+      <w:pPr>
+        <w:tabs>
+          <w:tab w:val="num" w:pos="0"/>
+        </w:tabs>
         <w:ind w:left="3600" w:hanging="360"/>
       </w:pPr>
       <w:rPr>
+        <w:rFonts w:ascii="Wingdings 2" w:hAnsi="Wingdings 2" w:cs="Wingdings 2" w:hint="default"/>
         <w:u w:val="none"/>
       </w:rPr>
     </w:lvl>
@@ -1358,33 +1561,45 @@
       <w:lvlText w:val="■"/>
       <w:lvlJc w:val="left"/>
       <w:pPr>
+        <w:tabs>
+          <w:tab w:val="num" w:pos="0"/>
+        </w:tabs>
         <w:ind w:left="4320" w:hanging="360"/>
       </w:pPr>
       <w:rPr>
+        <w:rFonts w:ascii="OpenSymbol" w:hAnsi="OpenSymbol" w:cs="OpenSymbol" w:hint="default"/>
         <w:u w:val="none"/>
       </w:rPr>
     </w:lvl>
     <w:lvl w:ilvl="6">
       <w:start w:val="1"/>
       <w:numFmt w:val="bullet"/>
-      <w:lvlText w:val="●"/>
-      <w:lvlJc w:val="left"/>
-      <w:pPr>
+      <w:lvlText w:val=""/>
+      <w:lvlJc w:val="left"/>
+      <w:pPr>
+        <w:tabs>
+          <w:tab w:val="num" w:pos="0"/>
+        </w:tabs>
         <w:ind w:left="5040" w:hanging="360"/>
       </w:pPr>
       <w:rPr>
+        <w:rFonts w:ascii="Wingdings" w:hAnsi="Wingdings" w:cs="Wingdings" w:hint="default"/>
         <w:u w:val="none"/>
       </w:rPr>
     </w:lvl>
     <w:lvl w:ilvl="7">
       <w:start w:val="1"/>
       <w:numFmt w:val="bullet"/>
-      <w:lvlText w:val="○"/>
-      <w:lvlJc w:val="left"/>
-      <w:pPr>
+      <w:lvlText w:val=""/>
+      <w:lvlJc w:val="left"/>
+      <w:pPr>
+        <w:tabs>
+          <w:tab w:val="num" w:pos="0"/>
+        </w:tabs>
         <w:ind w:left="5760" w:hanging="360"/>
       </w:pPr>
       <w:rPr>
+        <w:rFonts w:ascii="Wingdings 2" w:hAnsi="Wingdings 2" w:cs="Wingdings 2" w:hint="default"/>
         <w:u w:val="none"/>
       </w:rPr>
     </w:lvl>
@@ -1394,11 +1609,134 @@
       <w:lvlText w:val="■"/>
       <w:lvlJc w:val="left"/>
       <w:pPr>
+        <w:tabs>
+          <w:tab w:val="num" w:pos="0"/>
+        </w:tabs>
         <w:ind w:left="6480" w:hanging="360"/>
       </w:pPr>
       <w:rPr>
-        <w:u w:val="none"/>
-      </w:rPr>
+        <w:rFonts w:ascii="OpenSymbol" w:hAnsi="OpenSymbol" w:cs="OpenSymbol" w:hint="default"/>
+        <w:u w:val="none"/>
+      </w:rPr>
+    </w:lvl>
+  </w:abstractNum>
+  <w:abstractNum w:abstractNumId="7">
+    <w:lvl w:ilvl="0">
+      <w:start w:val="1"/>
+      <w:numFmt w:val="none"/>
+      <w:suff w:val="nothing"/>
+      <w:lvlText w:val=""/>
+      <w:lvlJc w:val="left"/>
+      <w:pPr>
+        <w:tabs>
+          <w:tab w:val="num" w:pos="0"/>
+        </w:tabs>
+        <w:ind w:left="0" w:hanging="0"/>
+      </w:pPr>
+    </w:lvl>
+    <w:lvl w:ilvl="1">
+      <w:start w:val="1"/>
+      <w:numFmt w:val="none"/>
+      <w:suff w:val="nothing"/>
+      <w:lvlText w:val=""/>
+      <w:lvlJc w:val="left"/>
+      <w:pPr>
+        <w:tabs>
+          <w:tab w:val="num" w:pos="0"/>
+        </w:tabs>
+        <w:ind w:left="0" w:hanging="0"/>
+      </w:pPr>
+    </w:lvl>
+    <w:lvl w:ilvl="2">
+      <w:start w:val="1"/>
+      <w:numFmt w:val="none"/>
+      <w:suff w:val="nothing"/>
+      <w:lvlText w:val=""/>
+      <w:lvlJc w:val="left"/>
+      <w:pPr>
+        <w:tabs>
+          <w:tab w:val="num" w:pos="0"/>
+        </w:tabs>
+        <w:ind w:left="0" w:hanging="0"/>
+      </w:pPr>
+    </w:lvl>
+    <w:lvl w:ilvl="3">
+      <w:start w:val="1"/>
+      <w:numFmt w:val="none"/>
+      <w:suff w:val="nothing"/>
+      <w:lvlText w:val=""/>
+      <w:lvlJc w:val="left"/>
+      <w:pPr>
+        <w:tabs>
+          <w:tab w:val="num" w:pos="0"/>
+        </w:tabs>
+        <w:ind w:left="0" w:hanging="0"/>
+      </w:pPr>
+    </w:lvl>
+    <w:lvl w:ilvl="4">
+      <w:start w:val="1"/>
+      <w:numFmt w:val="none"/>
+      <w:suff w:val="nothing"/>
+      <w:lvlText w:val=""/>
+      <w:lvlJc w:val="left"/>
+      <w:pPr>
+        <w:tabs>
+          <w:tab w:val="num" w:pos="0"/>
+        </w:tabs>
+        <w:ind w:left="0" w:hanging="0"/>
+      </w:pPr>
+    </w:lvl>
+    <w:lvl w:ilvl="5">
+      <w:start w:val="1"/>
+      <w:numFmt w:val="none"/>
+      <w:suff w:val="nothing"/>
+      <w:lvlText w:val=""/>
+      <w:lvlJc w:val="left"/>
+      <w:pPr>
+        <w:tabs>
+          <w:tab w:val="num" w:pos="0"/>
+        </w:tabs>
+        <w:ind w:left="0" w:hanging="0"/>
+      </w:pPr>
+    </w:lvl>
+    <w:lvl w:ilvl="6">
+      <w:start w:val="1"/>
+      <w:numFmt w:val="none"/>
+      <w:suff w:val="nothing"/>
+      <w:lvlText w:val=""/>
+      <w:lvlJc w:val="left"/>
+      <w:pPr>
+        <w:tabs>
+          <w:tab w:val="num" w:pos="0"/>
+        </w:tabs>
+        <w:ind w:left="0" w:hanging="0"/>
+      </w:pPr>
+    </w:lvl>
+    <w:lvl w:ilvl="7">
+      <w:start w:val="1"/>
+      <w:numFmt w:val="none"/>
+      <w:suff w:val="nothing"/>
+      <w:lvlText w:val=""/>
+      <w:lvlJc w:val="left"/>
+      <w:pPr>
+        <w:tabs>
+          <w:tab w:val="num" w:pos="0"/>
+        </w:tabs>
+        <w:ind w:left="0" w:hanging="0"/>
+      </w:pPr>
+    </w:lvl>
+    <w:lvl w:ilvl="8">
+      <w:start w:val="1"/>
+      <w:numFmt w:val="none"/>
+      <w:suff w:val="nothing"/>
+      <w:lvlText w:val=""/>
+      <w:lvlJc w:val="left"/>
+      <w:pPr>
+        <w:tabs>
+          <w:tab w:val="num" w:pos="0"/>
+        </w:tabs>
+        <w:ind w:left="0" w:hanging="0"/>
+      </w:pPr>
     </w:lvl>
   </w:abstractNum>
   <w:num w:numId="1">
@@ -1419,89 +1757,108 @@
   <w:num w:numId="6">
     <w:abstractNumId w:val="6"/>
   </w:num>
+  <w:num w:numId="7">
+    <w:abstractNumId w:val="7"/>
+  </w:num>
 </w:numbering>
 </file>
 
 <file path=word/styles.xml><?xml version="1.0" encoding="utf-8"?>
-<w:styles xmlns:mc="http://schemas.openxmlformats.org/markup-compatibility/2006" xmlns:o="urn:schemas-microsoft-com:office:office" xmlns:r="http://schemas.openxmlformats.org/officeDocument/2006/relationships" xmlns:m="http://schemas.openxmlformats.org/officeDocument/2006/math" xmlns:v="urn:schemas-microsoft-com:vml" xmlns:wp="http://schemas.openxmlformats.org/drawingml/2006/wordprocessingDrawing" xmlns:w10="urn:schemas-microsoft-com:office:word" xmlns:w="http://schemas.openxmlformats.org/wordprocessingml/2006/main" xmlns:wne="http://schemas.microsoft.com/office/word/2006/wordml" xmlns:sl="http://schemas.openxmlformats.org/schemaLibrary/2006/main" xmlns:a="http://schemas.openxmlformats.org/drawingml/2006/main" xmlns:pic="http://schemas.openxmlformats.org/drawingml/2006/picture" xmlns:c="http://schemas.openxmlformats.org/drawingml/2006/chart" xmlns:lc="http://schemas.openxmlformats.org/drawingml/2006/lockedCanvas" xmlns:dgm="http://schemas.openxmlformats.org/drawingml/2006/diagram" xmlns:wps="http://schemas.microsoft.com/office/word/2010/wordprocessingShape" xmlns:wpg="http://schemas.microsoft.com/office/word/2010/wordprocessingGroup" xmlns:w14="http://schemas.microsoft.com/office/word/2010/wordml" xmlns:w15="http://schemas.microsoft.com/office/word/2012/wordml">
+<w:styles xmlns:w="http://schemas.openxmlformats.org/wordprocessingml/2006/main" xmlns:w14="http://schemas.microsoft.com/office/word/2010/wordml" xmlns:mc="http://schemas.openxmlformats.org/markup-compatibility/2006" mc:Ignorable="w14">
   <w:docDefaults>
     <w:rPrDefault>
       <w:rPr>
-        <w:rFonts w:ascii="Arial" w:cs="Arial" w:eastAsia="Arial" w:hAnsi="Arial"/>
+        <w:rFonts w:ascii="Arial" w:hAnsi="Arial" w:eastAsia="Arial" w:cs="Arial"/>
         <w:sz w:val="22"/>
         <w:szCs w:val="22"/>
-        <w:lang w:val="it"/>
+        <w:lang w:val="it-IT" w:eastAsia="zh-CN" w:bidi="hi-IN"/>
       </w:rPr>
     </w:rPrDefault>
     <w:pPrDefault>
       <w:pPr>
-        <w:spacing w:line="276" w:lineRule="auto"/>
+        <w:suppressAutoHyphens w:val="true"/>
       </w:pPr>
     </w:pPrDefault>
   </w:docDefaults>
-  <w:style w:type="paragraph" w:styleId="Normal" w:default="1">
-    <w:name w:val="normal"/>
+  <w:style w:type="paragraph" w:styleId="Normal">
+    <w:name w:val="Normal"/>
+    <w:qFormat/>
+    <w:pPr>
+      <w:widowControl/>
+      <w:bidi w:val="0"/>
+      <w:spacing w:lineRule="auto" w:line="276" w:before="0" w:after="0"/>
+      <w:jc w:val="left"/>
+    </w:pPr>
+    <w:rPr>
+      <w:rFonts w:ascii="Arial" w:hAnsi="Arial" w:eastAsia="Arial" w:cs="Arial"/>
+      <w:color w:val="auto"/>
+      <w:kern w:val="0"/>
+      <w:sz w:val="22"/>
+      <w:szCs w:val="22"/>
+      <w:lang w:val="it-IT" w:eastAsia="zh-CN" w:bidi="hi-IN"/>
+    </w:rPr>
   </w:style>
-  <w:style w:type="table" w:styleId="TableNormal" w:default="1">
-    <w:name w:val="Table Normal"/>
-  </w:style>
-  <w:style w:type="paragraph" w:styleId="Heading1">
-    <w:name w:val="heading 1"/>
-    <w:basedOn w:val="Normal"/>
-    <w:next w:val="Normal"/>
+  <w:style w:type="paragraph" w:styleId="Titolo1">
+    <w:name w:val="Heading 1"/>
+    <w:basedOn w:val="Normal1"/>
+    <w:next w:val="Normal1"/>
+    <w:qFormat/>
     <w:pPr>
-      <w:keepNext w:val="1"/>
-      <w:keepLines w:val="1"/>
-      <w:pageBreakBefore w:val="0"/>
-      <w:spacing w:after="120" w:before="400" w:lineRule="auto"/>
+      <w:keepNext w:val="true"/>
+      <w:keepLines/>
+      <w:pageBreakBefore w:val="false"/>
+      <w:spacing w:lineRule="auto" w:line="240" w:before="400" w:after="120"/>
     </w:pPr>
     <w:rPr>
       <w:sz w:val="40"/>
       <w:szCs w:val="40"/>
     </w:rPr>
   </w:style>
-  <w:style w:type="paragraph" w:styleId="Heading2">
-    <w:name w:val="heading 2"/>
-    <w:basedOn w:val="Normal"/>
-    <w:next w:val="Normal"/>
+  <w:style w:type="paragraph" w:styleId="Titolo2">
+    <w:name w:val="Heading 2"/>
+    <w:basedOn w:val="Normal1"/>
+    <w:next w:val="Normal1"/>
+    <w:qFormat/>
     <w:pPr>
-      <w:keepNext w:val="1"/>
-      <w:keepLines w:val="1"/>
-      <w:pageBreakBefore w:val="0"/>
-      <w:spacing w:after="120" w:before="360" w:lineRule="auto"/>
+      <w:keepNext w:val="true"/>
+      <w:keepLines/>
+      <w:pageBreakBefore w:val="false"/>
+      <w:spacing w:lineRule="auto" w:line="240" w:before="360" w:after="120"/>
     </w:pPr>
     <w:rPr>
-      <w:b w:val="0"/>
+      <w:b w:val="false"/>
       <w:sz w:val="32"/>
       <w:szCs w:val="32"/>
     </w:rPr>
   </w:style>
-  <w:style w:type="paragraph" w:styleId="Heading3">
-    <w:name w:val="heading 3"/>
-    <w:basedOn w:val="Normal"/>
-    <w:next w:val="Normal"/>
+  <w:style w:type="paragraph" w:styleId="Titolo3">
+    <w:name w:val="Heading 3"/>
+    <w:basedOn w:val="Normal1"/>
+    <w:next w:val="Normal1"/>
+    <w:qFormat/>
     <w:pPr>
-      <w:keepNext w:val="1"/>
-      <w:keepLines w:val="1"/>
-      <w:pageBreakBefore w:val="0"/>
-      <w:spacing w:after="80" w:before="320" w:lineRule="auto"/>
+      <w:keepNext w:val="true"/>
+      <w:keepLines/>
+      <w:pageBreakBefore w:val="false"/>
+      <w:spacing w:lineRule="auto" w:line="240" w:before="320" w:after="80"/>
     </w:pPr>
     <w:rPr>
-      <w:b w:val="0"/>
+      <w:b w:val="false"/>
       <w:color w:val="434343"/>
       <w:sz w:val="28"/>
       <w:szCs w:val="28"/>
     </w:rPr>
   </w:style>
-  <w:style w:type="paragraph" w:styleId="Heading4">
-    <w:name w:val="heading 4"/>
-    <w:basedOn w:val="Normal"/>
-    <w:next w:val="Normal"/>
+  <w:style w:type="paragraph" w:styleId="Titolo4">
+    <w:name w:val="Heading 4"/>
+    <w:basedOn w:val="Normal1"/>
+    <w:next w:val="Normal1"/>
+    <w:qFormat/>
     <w:pPr>
-      <w:keepNext w:val="1"/>
-      <w:keepLines w:val="1"/>
-      <w:pageBreakBefore w:val="0"/>
-      <w:spacing w:after="80" w:before="280" w:lineRule="auto"/>
+      <w:keepNext w:val="true"/>
+      <w:keepLines/>
+      <w:pageBreakBefore w:val="false"/>
+      <w:spacing w:lineRule="auto" w:line="240" w:before="280" w:after="80"/>
     </w:pPr>
     <w:rPr>
       <w:color w:val="666666"/>
@@ -1509,15 +1866,16 @@
       <w:szCs w:val="24"/>
     </w:rPr>
   </w:style>
-  <w:style w:type="paragraph" w:styleId="Heading5">
-    <w:name w:val="heading 5"/>
-    <w:basedOn w:val="Normal"/>
-    <w:next w:val="Normal"/>
+  <w:style w:type="paragraph" w:styleId="Titolo5">
+    <w:name w:val="Heading 5"/>
+    <w:basedOn w:val="Normal1"/>
+    <w:next w:val="Normal1"/>
+    <w:qFormat/>
     <w:pPr>
-      <w:keepNext w:val="1"/>
-      <w:keepLines w:val="1"/>
-      <w:pageBreakBefore w:val="0"/>
-      <w:spacing w:after="80" w:before="240" w:lineRule="auto"/>
+      <w:keepNext w:val="true"/>
+      <w:keepLines/>
+      <w:pageBreakBefore w:val="false"/>
+      <w:spacing w:lineRule="auto" w:line="240" w:before="240" w:after="80"/>
     </w:pPr>
     <w:rPr>
       <w:color w:val="666666"/>
@@ -1525,55 +1883,137 @@
       <w:szCs w:val="22"/>
     </w:rPr>
   </w:style>
-  <w:style w:type="paragraph" w:styleId="Heading6">
-    <w:name w:val="heading 6"/>
-    <w:basedOn w:val="Normal"/>
-    <w:next w:val="Normal"/>
+  <w:style w:type="paragraph" w:styleId="Titolo6">
+    <w:name w:val="Heading 6"/>
+    <w:basedOn w:val="Normal1"/>
+    <w:next w:val="Normal1"/>
+    <w:qFormat/>
     <w:pPr>
-      <w:keepNext w:val="1"/>
-      <w:keepLines w:val="1"/>
-      <w:pageBreakBefore w:val="0"/>
-      <w:spacing w:after="80" w:before="240" w:lineRule="auto"/>
+      <w:keepNext w:val="true"/>
+      <w:keepLines/>
+      <w:pageBreakBefore w:val="false"/>
+      <w:spacing w:lineRule="auto" w:line="240" w:before="240" w:after="80"/>
     </w:pPr>
     <w:rPr>
-      <w:i w:val="1"/>
+      <w:i/>
       <w:color w:val="666666"/>
       <w:sz w:val="22"/>
       <w:szCs w:val="22"/>
     </w:rPr>
   </w:style>
-  <w:style w:type="paragraph" w:styleId="Title">
+  <w:style w:type="paragraph" w:styleId="Titolo">
+    <w:name w:val="Titolo"/>
+    <w:basedOn w:val="Normal"/>
+    <w:next w:val="Corpodeltesto"/>
+    <w:qFormat/>
+    <w:pPr>
+      <w:keepNext w:val="true"/>
+      <w:spacing w:before="240" w:after="120"/>
+    </w:pPr>
+    <w:rPr>
+      <w:rFonts w:ascii="Liberation Sans" w:hAnsi="Liberation Sans" w:eastAsia="Noto Sans CJK SC" w:cs="Lohit Devanagari"/>
+      <w:sz w:val="28"/>
+      <w:szCs w:val="28"/>
+    </w:rPr>
+  </w:style>
+  <w:style w:type="paragraph" w:styleId="Corpodeltesto">
+    <w:name w:val="Body Text"/>
+    <w:basedOn w:val="Normal"/>
+    <w:pPr>
+      <w:spacing w:lineRule="auto" w:line="276" w:before="0" w:after="140"/>
+    </w:pPr>
+    <w:rPr/>
+  </w:style>
+  <w:style w:type="paragraph" w:styleId="Elenco">
+    <w:name w:val="List"/>
+    <w:basedOn w:val="Corpodeltesto"/>
+    <w:pPr/>
+    <w:rPr>
+      <w:rFonts w:cs="Lohit Devanagari"/>
+    </w:rPr>
+  </w:style>
+  <w:style w:type="paragraph" w:styleId="Didascalia">
+    <w:name w:val="Caption"/>
+    <w:basedOn w:val="Normal"/>
+    <w:qFormat/>
+    <w:pPr>
+      <w:suppressLineNumbers/>
+      <w:spacing w:before="120" w:after="120"/>
+    </w:pPr>
+    <w:rPr>
+      <w:rFonts w:cs="Lohit Devanagari"/>
+      <w:i/>
+      <w:iCs/>
+      <w:sz w:val="24"/>
+      <w:szCs w:val="24"/>
+    </w:rPr>
+  </w:style>
+  <w:style w:type="paragraph" w:styleId="Indice">
+    <w:name w:val="Indice"/>
+    <w:basedOn w:val="Normal"/>
+    <w:qFormat/>
+    <w:pPr>
+      <w:suppressLineNumbers/>
+    </w:pPr>
+    <w:rPr>
+      <w:rFonts w:cs="Lohit Devanagari"/>
+    </w:rPr>
+  </w:style>
+  <w:style w:type="paragraph" w:styleId="Normal1" w:default="1">
+    <w:name w:val="LO-normal"/>
+    <w:qFormat/>
+    <w:pPr>
+      <w:widowControl/>
+      <w:bidi w:val="0"/>
+      <w:spacing w:lineRule="auto" w:line="276" w:before="0" w:after="0"/>
+      <w:jc w:val="left"/>
+    </w:pPr>
+    <w:rPr>
+      <w:rFonts w:ascii="Arial" w:hAnsi="Arial" w:eastAsia="Arial" w:cs="Arial"/>
+      <w:color w:val="auto"/>
+      <w:kern w:val="0"/>
+      <w:sz w:val="22"/>
+      <w:szCs w:val="22"/>
+      <w:lang w:val="it-IT" w:eastAsia="zh-CN" w:bidi="hi-IN"/>
+    </w:rPr>
+  </w:style>
+  <w:style w:type="paragraph" w:styleId="Titoloprincipale">
     <w:name w:val="Title"/>
-    <w:basedOn w:val="Normal"/>
-    <w:next w:val="Normal"/>
+    <w:basedOn w:val="Normal1"/>
+    <w:next w:val="Normal1"/>
+    <w:qFormat/>
     <w:pPr>
-      <w:keepNext w:val="1"/>
-      <w:keepLines w:val="1"/>
-      <w:pageBreakBefore w:val="0"/>
-      <w:spacing w:after="60" w:before="0" w:lineRule="auto"/>
+      <w:keepNext w:val="true"/>
+      <w:keepLines/>
+      <w:pageBreakBefore w:val="false"/>
+      <w:spacing w:lineRule="auto" w:line="240" w:before="0" w:after="60"/>
     </w:pPr>
     <w:rPr>
       <w:sz w:val="52"/>
       <w:szCs w:val="52"/>
     </w:rPr>
   </w:style>
-  <w:style w:type="paragraph" w:styleId="Subtitle">
+  <w:style w:type="paragraph" w:styleId="Sottotitolo">
     <w:name w:val="Subtitle"/>
-    <w:basedOn w:val="Normal"/>
-    <w:next w:val="Normal"/>
+    <w:basedOn w:val="Normal1"/>
+    <w:next w:val="Normal1"/>
+    <w:qFormat/>
     <w:pPr>
-      <w:keepNext w:val="1"/>
-      <w:keepLines w:val="1"/>
-      <w:pageBreakBefore w:val="0"/>
-      <w:spacing w:after="320" w:before="0" w:lineRule="auto"/>
+      <w:keepNext w:val="true"/>
+      <w:keepLines/>
+      <w:pageBreakBefore w:val="false"/>
+      <w:spacing w:lineRule="auto" w:line="240" w:before="0" w:after="320"/>
     </w:pPr>
     <w:rPr>
-      <w:rFonts w:ascii="Arial" w:cs="Arial" w:eastAsia="Arial" w:hAnsi="Arial"/>
-      <w:i w:val="0"/>
+      <w:rFonts w:ascii="Arial" w:hAnsi="Arial" w:eastAsia="Arial" w:cs="Arial"/>
+      <w:i w:val="false"/>
       <w:color w:val="666666"/>
       <w:sz w:val="30"/>
       <w:szCs w:val="30"/>
     </w:rPr>
+  </w:style>
+  <w:style w:type="table" w:default="1" w:styleId="TableNormal">
+    <w:name w:val="Table Normal"/>
   </w:style>
 </w:styles>
 </file>

</xml_diff>